<commit_message>
Assignment 3 done !!!
</commit_message>
<xml_diff>
--- a/notes/2_OOPJ/OOPJ.docx
+++ b/notes/2_OOPJ/OOPJ.docx
@@ -375,6 +375,9 @@
     </w:p>
     <w:p>
       <w:r>
+        <w:rPr>
+          <w:noProof/>
+        </w:rPr>
         <w:drawing>
           <wp:inline distT="0" distB="0" distL="0" distR="0" wp14:anchorId="3F863590" wp14:editId="71F9AD07">
             <wp:extent cx="5731510" cy="4226560"/>
@@ -648,6 +651,9 @@
     <w:p/>
     <w:p>
       <w:r>
+        <w:rPr>
+          <w:noProof/>
+        </w:rPr>
         <w:lastRenderedPageBreak/>
         <w:drawing>
           <wp:inline distT="0" distB="0" distL="0" distR="0" wp14:anchorId="0DC170B2" wp14:editId="0F9F6E3E">
@@ -1576,17 +1582,11 @@
       </w:r>
       <w:proofErr w:type="spellStart"/>
       <w:r>
-        <w:t>c</w:t>
-      </w:r>
-      <w:r>
-        <w:t>pp</w:t>
-      </w:r>
-      <w:proofErr w:type="spellEnd"/>
-      <w:r>
-        <w:t xml:space="preserve"> and </w:t>
-      </w:r>
-      <w:r>
-        <w:t>java</w:t>
+        <w:t>cpp</w:t>
+      </w:r>
+      <w:proofErr w:type="spellEnd"/>
+      <w:r>
+        <w:t xml:space="preserve"> and java</w:t>
       </w:r>
     </w:p>
     <w:p>
@@ -2245,6 +2245,790 @@
       <w:pPr>
         <w:ind w:left="360"/>
       </w:pPr>
+    </w:p>
+    <w:p>
+      <w:pPr>
+        <w:ind w:left="360"/>
+        <w:jc w:val="right"/>
+      </w:pPr>
+      <w:r>
+        <w:t>05 – 09 – 2024</w:t>
+      </w:r>
+    </w:p>
+    <w:p>
+      <w:pPr>
+        <w:ind w:left="360"/>
+      </w:pPr>
+    </w:p>
+    <w:p>
+      <w:pPr>
+        <w:ind w:left="360"/>
+      </w:pPr>
+      <w:r>
+        <w:t>c/</w:t>
+      </w:r>
+      <w:proofErr w:type="spellStart"/>
+      <w:r>
+        <w:t>cpp</w:t>
+      </w:r>
+      <w:proofErr w:type="spellEnd"/>
+    </w:p>
+    <w:p>
+      <w:pPr>
+        <w:ind w:left="360"/>
+      </w:pPr>
+      <w:r>
+        <w:t>stack =&gt; function activation records</w:t>
+      </w:r>
+    </w:p>
+    <w:p>
+      <w:pPr>
+        <w:ind w:left="360"/>
+      </w:pPr>
+    </w:p>
+    <w:p>
+      <w:pPr>
+        <w:ind w:left="360"/>
+      </w:pPr>
+      <w:r>
+        <w:t>java</w:t>
+      </w:r>
+    </w:p>
+    <w:p>
+      <w:pPr>
+        <w:ind w:left="360"/>
+      </w:pPr>
+      <w:r>
+        <w:t>Since java is architectural neutral java is portable</w:t>
+      </w:r>
+    </w:p>
+    <w:p>
+      <w:pPr>
+        <w:ind w:left="360"/>
+      </w:pPr>
+    </w:p>
+    <w:p>
+      <w:pPr>
+        <w:ind w:left="360"/>
+      </w:pPr>
+      <w:proofErr w:type="spellStart"/>
+      <w:r>
+        <w:t>Dynmaic</w:t>
+      </w:r>
+      <w:proofErr w:type="spellEnd"/>
+      <w:r>
+        <w:t xml:space="preserve"> </w:t>
+      </w:r>
+    </w:p>
+    <w:p>
+      <w:pPr>
+        <w:ind w:left="360"/>
+      </w:pPr>
+      <w:r>
+        <w:t xml:space="preserve">Functions are </w:t>
+      </w:r>
+      <w:proofErr w:type="spellStart"/>
+      <w:r>
+        <w:t>bydefault</w:t>
+      </w:r>
+      <w:proofErr w:type="spellEnd"/>
+      <w:r>
+        <w:t xml:space="preserve"> virtual except </w:t>
+      </w:r>
+      <w:proofErr w:type="gramStart"/>
+      <w:r>
+        <w:t>static ,</w:t>
+      </w:r>
+      <w:proofErr w:type="gramEnd"/>
+      <w:r>
+        <w:t xml:space="preserve"> etc</w:t>
+      </w:r>
+    </w:p>
+    <w:p>
+      <w:pPr>
+        <w:ind w:left="360"/>
+      </w:pPr>
+      <w:r>
+        <w:t xml:space="preserve">Java code </w:t>
+      </w:r>
+      <w:proofErr w:type="gramStart"/>
+      <w:r>
+        <w:t>cant</w:t>
+      </w:r>
+      <w:proofErr w:type="gramEnd"/>
+      <w:r>
+        <w:t xml:space="preserve"> supports </w:t>
+      </w:r>
+      <w:proofErr w:type="spellStart"/>
+      <w:r>
+        <w:t>futire</w:t>
+      </w:r>
+      <w:proofErr w:type="spellEnd"/>
+      <w:r>
+        <w:t xml:space="preserve"> updates</w:t>
+      </w:r>
+    </w:p>
+    <w:p>
+      <w:pPr>
+        <w:ind w:left="360"/>
+      </w:pPr>
+    </w:p>
+    <w:p>
+      <w:pPr>
+        <w:ind w:left="360"/>
+      </w:pPr>
+      <w:proofErr w:type="gramStart"/>
+      <w:r>
+        <w:t>Multithreaded :</w:t>
+      </w:r>
+      <w:proofErr w:type="gramEnd"/>
+      <w:r>
+        <w:t xml:space="preserve"> if execution requires multiple thread then it is called as </w:t>
+      </w:r>
+      <w:proofErr w:type="spellStart"/>
+      <w:r>
+        <w:t>multithereded</w:t>
+      </w:r>
+      <w:proofErr w:type="spellEnd"/>
+      <w:r>
+        <w:t xml:space="preserve"> system</w:t>
+      </w:r>
+    </w:p>
+    <w:p>
+      <w:pPr>
+        <w:ind w:left="360"/>
+      </w:pPr>
+    </w:p>
+    <w:p>
+      <w:pPr>
+        <w:ind w:left="360"/>
+      </w:pPr>
+      <w:r>
+        <w:t>Secure</w:t>
+      </w:r>
+    </w:p>
+    <w:p>
+      <w:pPr>
+        <w:ind w:left="360"/>
+      </w:pPr>
+      <w:r>
+        <w:t xml:space="preserve">To </w:t>
+      </w:r>
+      <w:proofErr w:type="spellStart"/>
+      <w:r>
+        <w:t>achive</w:t>
+      </w:r>
+      <w:proofErr w:type="spellEnd"/>
+      <w:r>
+        <w:t xml:space="preserve"> security java provide readymade </w:t>
+      </w:r>
+      <w:proofErr w:type="gramStart"/>
+      <w:r>
+        <w:t>frameworks :</w:t>
+      </w:r>
+      <w:proofErr w:type="gramEnd"/>
+      <w:r>
+        <w:t>- spring security</w:t>
+      </w:r>
+    </w:p>
+    <w:p>
+      <w:pPr>
+        <w:ind w:left="360"/>
+      </w:pPr>
+    </w:p>
+    <w:p>
+      <w:pPr>
+        <w:ind w:left="360"/>
+      </w:pPr>
+      <w:r>
+        <w:t xml:space="preserve">High performance </w:t>
+      </w:r>
+    </w:p>
+    <w:p>
+      <w:pPr>
+        <w:ind w:left="360"/>
+      </w:pPr>
+      <w:r>
+        <w:t xml:space="preserve">Bytecode is converted to machine code with the help of </w:t>
+      </w:r>
+      <w:proofErr w:type="spellStart"/>
+      <w:r>
+        <w:t>interer</w:t>
+      </w:r>
+      <w:proofErr w:type="spellEnd"/>
+    </w:p>
+    <w:p>
+      <w:pPr>
+        <w:ind w:left="360"/>
+      </w:pPr>
+      <w:r>
+        <w:t xml:space="preserve">JIT compiler is smart compiler so it reduces the time of </w:t>
+      </w:r>
+      <w:proofErr w:type="spellStart"/>
+      <w:r>
+        <w:t>repetative</w:t>
+      </w:r>
+      <w:proofErr w:type="spellEnd"/>
+      <w:r>
+        <w:t xml:space="preserve"> code by cache</w:t>
+      </w:r>
+    </w:p>
+    <w:p/>
+    <w:p>
+      <w:proofErr w:type="gramStart"/>
+      <w:r>
+        <w:t>Distributed :</w:t>
+      </w:r>
+      <w:proofErr w:type="gramEnd"/>
+      <w:r>
+        <w:t xml:space="preserve"> - </w:t>
+      </w:r>
+      <w:proofErr w:type="spellStart"/>
+      <w:r>
+        <w:t>dut</w:t>
+      </w:r>
+      <w:proofErr w:type="spellEnd"/>
+      <w:r>
+        <w:t xml:space="preserve"> to </w:t>
+      </w:r>
+      <w:proofErr w:type="spellStart"/>
+      <w:r>
+        <w:t>rmi</w:t>
+      </w:r>
+      <w:proofErr w:type="spellEnd"/>
+      <w:r>
+        <w:t xml:space="preserve"> (remote method invocation)</w:t>
+      </w:r>
+    </w:p>
+    <w:p/>
+    <w:p>
+      <w:r>
+        <w:t xml:space="preserve">Modifiers 12 </w:t>
+      </w:r>
+    </w:p>
+    <w:p>
+      <w:r>
+        <w:t>3 are access Modifiers</w:t>
+      </w:r>
+    </w:p>
+    <w:p/>
+    <w:p>
+      <w:r>
+        <w:t>Main method</w:t>
+      </w:r>
+    </w:p>
+    <w:p>
+      <w:r>
+        <w:t>Before JDK 6 not compulsory</w:t>
+      </w:r>
+    </w:p>
+    <w:p>
+      <w:r>
+        <w:t>Can write code in static block</w:t>
+      </w:r>
+    </w:p>
+    <w:p/>
+    <w:p>
+      <w:r>
+        <w:t xml:space="preserve">But now </w:t>
+      </w:r>
+      <w:proofErr w:type="gramStart"/>
+      <w:r>
+        <w:t>main(</w:t>
+      </w:r>
+      <w:proofErr w:type="gramEnd"/>
+      <w:r>
+        <w:t>) is compulsory</w:t>
+      </w:r>
+    </w:p>
+    <w:p/>
+    <w:p>
+      <w:r>
+        <w:t>In c/</w:t>
+      </w:r>
+      <w:proofErr w:type="spellStart"/>
+      <w:r>
+        <w:t>cpp</w:t>
+      </w:r>
+      <w:proofErr w:type="spellEnd"/>
+      <w:r>
+        <w:t xml:space="preserve"> </w:t>
+      </w:r>
+      <w:proofErr w:type="gramStart"/>
+      <w:r>
+        <w:t>main(</w:t>
+      </w:r>
+      <w:proofErr w:type="gramEnd"/>
+      <w:r>
+        <w:t xml:space="preserve">) is called by </w:t>
+      </w:r>
+      <w:proofErr w:type="spellStart"/>
+      <w:r>
+        <w:t>os</w:t>
+      </w:r>
+      <w:proofErr w:type="spellEnd"/>
+    </w:p>
+    <w:p>
+      <w:r>
+        <w:t xml:space="preserve">In java </w:t>
+      </w:r>
+      <w:proofErr w:type="gramStart"/>
+      <w:r>
+        <w:t>main(</w:t>
+      </w:r>
+      <w:proofErr w:type="gramEnd"/>
+      <w:r>
+        <w:t>)  JVM calls main method (main thread is responsible for calling main method)</w:t>
+      </w:r>
+    </w:p>
+    <w:p/>
+    <w:p>
+      <w:r>
+        <w:t>Comments – 3 types</w:t>
+      </w:r>
+    </w:p>
+    <w:p>
+      <w:pPr>
+        <w:pStyle w:val="ListParagraph"/>
+        <w:numPr>
+          <w:ilvl w:val="0"/>
+          <w:numId w:val="1"/>
+        </w:numPr>
+      </w:pPr>
+      <w:r>
+        <w:t>Single line comment</w:t>
+      </w:r>
+    </w:p>
+    <w:p>
+      <w:pPr>
+        <w:pStyle w:val="ListParagraph"/>
+        <w:numPr>
+          <w:ilvl w:val="0"/>
+          <w:numId w:val="1"/>
+        </w:numPr>
+      </w:pPr>
+      <w:r>
+        <w:t>Block comment</w:t>
+      </w:r>
+    </w:p>
+    <w:p>
+      <w:pPr>
+        <w:pStyle w:val="ListParagraph"/>
+        <w:numPr>
+          <w:ilvl w:val="0"/>
+          <w:numId w:val="1"/>
+        </w:numPr>
+      </w:pPr>
+      <w:r>
+        <w:t>Documentation comment</w:t>
+      </w:r>
+    </w:p>
+    <w:p/>
+    <w:p>
+      <w:r>
+        <w:t>Data type</w:t>
+      </w:r>
+    </w:p>
+    <w:p>
+      <w:pPr>
+        <w:pStyle w:val="ListParagraph"/>
+        <w:numPr>
+          <w:ilvl w:val="0"/>
+          <w:numId w:val="1"/>
+        </w:numPr>
+      </w:pPr>
+      <w:r>
+        <w:t>Data type tells how much memory is required</w:t>
+      </w:r>
+    </w:p>
+    <w:p>
+      <w:pPr>
+        <w:pStyle w:val="ListParagraph"/>
+        <w:numPr>
+          <w:ilvl w:val="0"/>
+          <w:numId w:val="1"/>
+        </w:numPr>
+      </w:pPr>
+      <w:r>
+        <w:t xml:space="preserve">Tells </w:t>
+      </w:r>
+      <w:r>
+        <w:t>which type of data it can hold</w:t>
+      </w:r>
+    </w:p>
+    <w:p>
+      <w:pPr>
+        <w:pStyle w:val="ListParagraph"/>
+        <w:numPr>
+          <w:ilvl w:val="0"/>
+          <w:numId w:val="1"/>
+        </w:numPr>
+      </w:pPr>
+      <w:r>
+        <w:t xml:space="preserve">Tells the range for </w:t>
+      </w:r>
+      <w:proofErr w:type="spellStart"/>
+      <w:r>
+        <w:t>tha</w:t>
+      </w:r>
+      <w:proofErr w:type="spellEnd"/>
+      <w:r>
+        <w:t xml:space="preserve"> data</w:t>
+      </w:r>
+    </w:p>
+    <w:p>
+      <w:pPr>
+        <w:pStyle w:val="ListParagraph"/>
+        <w:numPr>
+          <w:ilvl w:val="0"/>
+          <w:numId w:val="1"/>
+        </w:numPr>
+      </w:pPr>
+      <w:r>
+        <w:t>Tells which operations are allowed or which operations we can perform</w:t>
+      </w:r>
+    </w:p>
+    <w:p>
+      <w:r>
+        <w:t>c/</w:t>
+      </w:r>
+      <w:proofErr w:type="spellStart"/>
+      <w:r>
+        <w:t>cpp</w:t>
+      </w:r>
+      <w:proofErr w:type="spellEnd"/>
+      <w:r>
+        <w:t xml:space="preserve"> – 2 types of datatypes</w:t>
+      </w:r>
+    </w:p>
+    <w:p>
+      <w:pPr>
+        <w:pStyle w:val="ListParagraph"/>
+        <w:numPr>
+          <w:ilvl w:val="0"/>
+          <w:numId w:val="7"/>
+        </w:numPr>
+      </w:pPr>
+      <w:r>
+        <w:lastRenderedPageBreak/>
+        <w:t>Fundamental</w:t>
+      </w:r>
+    </w:p>
+    <w:p>
+      <w:pPr>
+        <w:pStyle w:val="ListParagraph"/>
+        <w:numPr>
+          <w:ilvl w:val="0"/>
+          <w:numId w:val="7"/>
+        </w:numPr>
+      </w:pPr>
+      <w:r>
+        <w:t>Derived</w:t>
+      </w:r>
+    </w:p>
+    <w:p>
+      <w:r>
+        <w:t xml:space="preserve">Java </w:t>
+      </w:r>
+    </w:p>
+    <w:p>
+      <w:pPr>
+        <w:pStyle w:val="ListParagraph"/>
+        <w:numPr>
+          <w:ilvl w:val="0"/>
+          <w:numId w:val="8"/>
+        </w:numPr>
+      </w:pPr>
+      <w:proofErr w:type="gramStart"/>
+      <w:r>
+        <w:t>Primitive :</w:t>
+      </w:r>
+      <w:proofErr w:type="gramEnd"/>
+      <w:r>
+        <w:t xml:space="preserve"> value </w:t>
+      </w:r>
+    </w:p>
+    <w:p>
+      <w:pPr>
+        <w:pStyle w:val="ListParagraph"/>
+        <w:ind w:left="1080"/>
+      </w:pPr>
+      <w:r>
+        <w:t>Boolean</w:t>
+      </w:r>
+      <w:r>
+        <w:tab/>
+      </w:r>
+      <w:r>
+        <w:tab/>
+        <w:t>Not mention (1 bit)</w:t>
+      </w:r>
+    </w:p>
+    <w:p>
+      <w:pPr>
+        <w:pStyle w:val="ListParagraph"/>
+        <w:ind w:left="1080"/>
+      </w:pPr>
+      <w:r>
+        <w:t>byte</w:t>
+      </w:r>
+      <w:r>
+        <w:tab/>
+      </w:r>
+      <w:r>
+        <w:tab/>
+        <w:t>1 byte</w:t>
+      </w:r>
+    </w:p>
+    <w:p>
+      <w:pPr>
+        <w:pStyle w:val="ListParagraph"/>
+        <w:ind w:left="1080"/>
+      </w:pPr>
+      <w:r>
+        <w:t>char</w:t>
+      </w:r>
+      <w:r>
+        <w:tab/>
+      </w:r>
+      <w:r>
+        <w:tab/>
+        <w:t>2 bytes</w:t>
+      </w:r>
+    </w:p>
+    <w:p>
+      <w:pPr>
+        <w:pStyle w:val="ListParagraph"/>
+        <w:ind w:left="1080"/>
+      </w:pPr>
+      <w:r>
+        <w:tab/>
+        <w:t>supports Unicode encoding</w:t>
+      </w:r>
+    </w:p>
+    <w:p>
+      <w:pPr>
+        <w:pStyle w:val="ListParagraph"/>
+        <w:ind w:left="1080"/>
+      </w:pPr>
+      <w:r>
+        <w:t>short</w:t>
+      </w:r>
+      <w:r>
+        <w:tab/>
+      </w:r>
+      <w:r>
+        <w:tab/>
+        <w:t>2 bytes</w:t>
+      </w:r>
+    </w:p>
+    <w:p>
+      <w:pPr>
+        <w:pStyle w:val="ListParagraph"/>
+        <w:ind w:left="1080"/>
+      </w:pPr>
+      <w:r>
+        <w:t xml:space="preserve">int </w:t>
+      </w:r>
+      <w:r>
+        <w:tab/>
+      </w:r>
+      <w:r>
+        <w:tab/>
+      </w:r>
+      <w:r>
+        <w:tab/>
+        <w:t>4 bytes</w:t>
+      </w:r>
+    </w:p>
+    <w:p>
+      <w:pPr>
+        <w:pStyle w:val="ListParagraph"/>
+        <w:ind w:left="1080"/>
+      </w:pPr>
+      <w:r>
+        <w:t>float</w:t>
+      </w:r>
+      <w:r>
+        <w:tab/>
+      </w:r>
+      <w:r>
+        <w:tab/>
+        <w:t>4 bytes</w:t>
+      </w:r>
+    </w:p>
+    <w:p>
+      <w:pPr>
+        <w:pStyle w:val="ListParagraph"/>
+        <w:ind w:left="1080"/>
+      </w:pPr>
+      <w:r>
+        <w:t>double</w:t>
+      </w:r>
+      <w:r>
+        <w:tab/>
+      </w:r>
+      <w:r>
+        <w:tab/>
+        <w:t>8 bytes</w:t>
+      </w:r>
+    </w:p>
+    <w:p>
+      <w:pPr>
+        <w:pStyle w:val="ListParagraph"/>
+        <w:ind w:left="1080"/>
+      </w:pPr>
+      <w:r>
+        <w:t>long</w:t>
+      </w:r>
+      <w:r>
+        <w:tab/>
+      </w:r>
+      <w:r>
+        <w:tab/>
+        <w:t>8 bytes</w:t>
+      </w:r>
+    </w:p>
+    <w:p>
+      <w:pPr>
+        <w:pStyle w:val="ListParagraph"/>
+        <w:ind w:left="1080"/>
+      </w:pPr>
+    </w:p>
+    <w:p>
+      <w:pPr>
+        <w:pStyle w:val="ListParagraph"/>
+        <w:numPr>
+          <w:ilvl w:val="0"/>
+          <w:numId w:val="8"/>
+        </w:numPr>
+      </w:pPr>
+      <w:r>
+        <w:t xml:space="preserve">Non- Primitive: reference </w:t>
+      </w:r>
+    </w:p>
+    <w:p>
+      <w:pPr>
+        <w:pStyle w:val="ListParagraph"/>
+        <w:ind w:left="1080"/>
+      </w:pPr>
+      <w:r>
+        <w:t>Interface</w:t>
+      </w:r>
+    </w:p>
+    <w:p>
+      <w:pPr>
+        <w:pStyle w:val="ListParagraph"/>
+        <w:ind w:left="1080"/>
+      </w:pPr>
+      <w:r>
+        <w:t>Class</w:t>
+      </w:r>
+    </w:p>
+    <w:p>
+      <w:pPr>
+        <w:pStyle w:val="ListParagraph"/>
+        <w:ind w:left="1080"/>
+      </w:pPr>
+      <w:r>
+        <w:t>Array</w:t>
+      </w:r>
+    </w:p>
+    <w:p>
+      <w:pPr>
+        <w:pStyle w:val="ListParagraph"/>
+        <w:ind w:left="1080"/>
+      </w:pPr>
+      <w:r>
+        <w:t>Enum</w:t>
+      </w:r>
+    </w:p>
+    <w:p/>
+    <w:p>
+      <w:r>
+        <w:t>In java, there is no Garbage value for any variable</w:t>
+      </w:r>
+    </w:p>
+    <w:p>
+      <w:r>
+        <w:t xml:space="preserve">Local variables have no default </w:t>
+      </w:r>
+      <w:proofErr w:type="spellStart"/>
+      <w:r>
+        <w:t>vaue</w:t>
+      </w:r>
+      <w:proofErr w:type="spellEnd"/>
+      <w:r>
+        <w:t xml:space="preserve"> as it can be need to initialise before its use</w:t>
+      </w:r>
+    </w:p>
+    <w:p>
+      <w:proofErr w:type="spellStart"/>
+      <w:r>
+        <w:t>Otherewise</w:t>
+      </w:r>
+      <w:proofErr w:type="spellEnd"/>
+      <w:r>
+        <w:t xml:space="preserve"> </w:t>
+      </w:r>
+      <w:proofErr w:type="gramStart"/>
+      <w:r>
+        <w:t>error :</w:t>
+      </w:r>
+      <w:proofErr w:type="gramEnd"/>
+      <w:r>
+        <w:t xml:space="preserve"> </w:t>
+      </w:r>
+    </w:p>
+    <w:p/>
+    <w:p>
+      <w:r>
+        <w:t>IMP:</w:t>
+      </w:r>
+    </w:p>
+    <w:p>
+      <w:r>
+        <w:t xml:space="preserve">Hierarchy of Wrapper class </w:t>
+      </w:r>
+    </w:p>
+    <w:p/>
+    <w:p/>
+    <w:p>
+      <w:r>
+        <w:t xml:space="preserve">Widening </w:t>
+      </w:r>
+    </w:p>
+    <w:p>
+      <w:r>
+        <w:t>Narrowing’</w:t>
+      </w:r>
+    </w:p>
+    <w:p/>
+    <w:p/>
+    <w:p>
+      <w:r>
+        <w:t>Boxing</w:t>
+      </w:r>
+    </w:p>
+    <w:p>
+      <w:r>
+        <w:t>Unboxing</w:t>
+      </w:r>
+    </w:p>
+    <w:p/>
+    <w:p/>
+    <w:p/>
+    <w:p>
+      <w:r>
+        <w:lastRenderedPageBreak/>
+        <w:tab/>
+        <w:t xml:space="preserve"> </w:t>
+      </w:r>
+    </w:p>
+    <w:p>
+      <w:r>
+        <w:t xml:space="preserve"> </w:t>
+      </w:r>
     </w:p>
     <w:sectPr>
       <w:pgSz w:w="11906" w:h="16838"/>
@@ -2345,6 +3129,95 @@
     </w:lvl>
   </w:abstractNum>
   <w:abstractNum w:abstractNumId="1" w15:restartNumberingAfterBreak="0">
+    <w:nsid w:val="1FB23518"/>
+    <w:multiLevelType w:val="hybridMultilevel"/>
+    <w:tmpl w:val="4694F020"/>
+    <w:lvl w:ilvl="0" w:tplc="B262CF4C">
+      <w:start w:val="1"/>
+      <w:numFmt w:val="decimal"/>
+      <w:lvlText w:val="%1."/>
+      <w:lvlJc w:val="left"/>
+      <w:pPr>
+        <w:ind w:left="1080" w:hanging="360"/>
+      </w:pPr>
+      <w:rPr>
+        <w:rFonts w:hint="default"/>
+      </w:rPr>
+    </w:lvl>
+    <w:lvl w:ilvl="1" w:tplc="40090019" w:tentative="1">
+      <w:start w:val="1"/>
+      <w:numFmt w:val="lowerLetter"/>
+      <w:lvlText w:val="%2."/>
+      <w:lvlJc w:val="left"/>
+      <w:pPr>
+        <w:ind w:left="1800" w:hanging="360"/>
+      </w:pPr>
+    </w:lvl>
+    <w:lvl w:ilvl="2" w:tplc="4009001B" w:tentative="1">
+      <w:start w:val="1"/>
+      <w:numFmt w:val="lowerRoman"/>
+      <w:lvlText w:val="%3."/>
+      <w:lvlJc w:val="right"/>
+      <w:pPr>
+        <w:ind w:left="2520" w:hanging="180"/>
+      </w:pPr>
+    </w:lvl>
+    <w:lvl w:ilvl="3" w:tplc="4009000F" w:tentative="1">
+      <w:start w:val="1"/>
+      <w:numFmt w:val="decimal"/>
+      <w:lvlText w:val="%4."/>
+      <w:lvlJc w:val="left"/>
+      <w:pPr>
+        <w:ind w:left="3240" w:hanging="360"/>
+      </w:pPr>
+    </w:lvl>
+    <w:lvl w:ilvl="4" w:tplc="40090019" w:tentative="1">
+      <w:start w:val="1"/>
+      <w:numFmt w:val="lowerLetter"/>
+      <w:lvlText w:val="%5."/>
+      <w:lvlJc w:val="left"/>
+      <w:pPr>
+        <w:ind w:left="3960" w:hanging="360"/>
+      </w:pPr>
+    </w:lvl>
+    <w:lvl w:ilvl="5" w:tplc="4009001B" w:tentative="1">
+      <w:start w:val="1"/>
+      <w:numFmt w:val="lowerRoman"/>
+      <w:lvlText w:val="%6."/>
+      <w:lvlJc w:val="right"/>
+      <w:pPr>
+        <w:ind w:left="4680" w:hanging="180"/>
+      </w:pPr>
+    </w:lvl>
+    <w:lvl w:ilvl="6" w:tplc="4009000F" w:tentative="1">
+      <w:start w:val="1"/>
+      <w:numFmt w:val="decimal"/>
+      <w:lvlText w:val="%7."/>
+      <w:lvlJc w:val="left"/>
+      <w:pPr>
+        <w:ind w:left="5400" w:hanging="360"/>
+      </w:pPr>
+    </w:lvl>
+    <w:lvl w:ilvl="7" w:tplc="40090019" w:tentative="1">
+      <w:start w:val="1"/>
+      <w:numFmt w:val="lowerLetter"/>
+      <w:lvlText w:val="%8."/>
+      <w:lvlJc w:val="left"/>
+      <w:pPr>
+        <w:ind w:left="6120" w:hanging="360"/>
+      </w:pPr>
+    </w:lvl>
+    <w:lvl w:ilvl="8" w:tplc="4009001B" w:tentative="1">
+      <w:start w:val="1"/>
+      <w:numFmt w:val="lowerRoman"/>
+      <w:lvlText w:val="%9."/>
+      <w:lvlJc w:val="right"/>
+      <w:pPr>
+        <w:ind w:left="6840" w:hanging="180"/>
+      </w:pPr>
+    </w:lvl>
+  </w:abstractNum>
+  <w:abstractNum w:abstractNumId="2" w15:restartNumberingAfterBreak="0">
     <w:nsid w:val="21FA2EE5"/>
     <w:multiLevelType w:val="hybridMultilevel"/>
     <w:tmpl w:val="AB8EE64C"/>
@@ -2430,7 +3303,7 @@
       </w:pPr>
     </w:lvl>
   </w:abstractNum>
-  <w:abstractNum w:abstractNumId="2" w15:restartNumberingAfterBreak="0">
+  <w:abstractNum w:abstractNumId="3" w15:restartNumberingAfterBreak="0">
     <w:nsid w:val="3FB8399A"/>
     <w:multiLevelType w:val="hybridMultilevel"/>
     <w:tmpl w:val="0B26133C"/>
@@ -2542,7 +3415,7 @@
       </w:rPr>
     </w:lvl>
   </w:abstractNum>
-  <w:abstractNum w:abstractNumId="3" w15:restartNumberingAfterBreak="0">
+  <w:abstractNum w:abstractNumId="4" w15:restartNumberingAfterBreak="0">
     <w:nsid w:val="48A104D5"/>
     <w:multiLevelType w:val="hybridMultilevel"/>
     <w:tmpl w:val="13EA382C"/>
@@ -2628,7 +3501,96 @@
       </w:pPr>
     </w:lvl>
   </w:abstractNum>
-  <w:abstractNum w:abstractNumId="4" w15:restartNumberingAfterBreak="0">
+  <w:abstractNum w:abstractNumId="5" w15:restartNumberingAfterBreak="0">
+    <w:nsid w:val="5F7B3236"/>
+    <w:multiLevelType w:val="hybridMultilevel"/>
+    <w:tmpl w:val="A906B668"/>
+    <w:lvl w:ilvl="0" w:tplc="560204A0">
+      <w:start w:val="1"/>
+      <w:numFmt w:val="decimal"/>
+      <w:lvlText w:val="%1."/>
+      <w:lvlJc w:val="left"/>
+      <w:pPr>
+        <w:ind w:left="1080" w:hanging="360"/>
+      </w:pPr>
+      <w:rPr>
+        <w:rFonts w:hint="default"/>
+      </w:rPr>
+    </w:lvl>
+    <w:lvl w:ilvl="1" w:tplc="40090019" w:tentative="1">
+      <w:start w:val="1"/>
+      <w:numFmt w:val="lowerLetter"/>
+      <w:lvlText w:val="%2."/>
+      <w:lvlJc w:val="left"/>
+      <w:pPr>
+        <w:ind w:left="1800" w:hanging="360"/>
+      </w:pPr>
+    </w:lvl>
+    <w:lvl w:ilvl="2" w:tplc="4009001B" w:tentative="1">
+      <w:start w:val="1"/>
+      <w:numFmt w:val="lowerRoman"/>
+      <w:lvlText w:val="%3."/>
+      <w:lvlJc w:val="right"/>
+      <w:pPr>
+        <w:ind w:left="2520" w:hanging="180"/>
+      </w:pPr>
+    </w:lvl>
+    <w:lvl w:ilvl="3" w:tplc="4009000F" w:tentative="1">
+      <w:start w:val="1"/>
+      <w:numFmt w:val="decimal"/>
+      <w:lvlText w:val="%4."/>
+      <w:lvlJc w:val="left"/>
+      <w:pPr>
+        <w:ind w:left="3240" w:hanging="360"/>
+      </w:pPr>
+    </w:lvl>
+    <w:lvl w:ilvl="4" w:tplc="40090019" w:tentative="1">
+      <w:start w:val="1"/>
+      <w:numFmt w:val="lowerLetter"/>
+      <w:lvlText w:val="%5."/>
+      <w:lvlJc w:val="left"/>
+      <w:pPr>
+        <w:ind w:left="3960" w:hanging="360"/>
+      </w:pPr>
+    </w:lvl>
+    <w:lvl w:ilvl="5" w:tplc="4009001B" w:tentative="1">
+      <w:start w:val="1"/>
+      <w:numFmt w:val="lowerRoman"/>
+      <w:lvlText w:val="%6."/>
+      <w:lvlJc w:val="right"/>
+      <w:pPr>
+        <w:ind w:left="4680" w:hanging="180"/>
+      </w:pPr>
+    </w:lvl>
+    <w:lvl w:ilvl="6" w:tplc="4009000F" w:tentative="1">
+      <w:start w:val="1"/>
+      <w:numFmt w:val="decimal"/>
+      <w:lvlText w:val="%7."/>
+      <w:lvlJc w:val="left"/>
+      <w:pPr>
+        <w:ind w:left="5400" w:hanging="360"/>
+      </w:pPr>
+    </w:lvl>
+    <w:lvl w:ilvl="7" w:tplc="40090019" w:tentative="1">
+      <w:start w:val="1"/>
+      <w:numFmt w:val="lowerLetter"/>
+      <w:lvlText w:val="%8."/>
+      <w:lvlJc w:val="left"/>
+      <w:pPr>
+        <w:ind w:left="6120" w:hanging="360"/>
+      </w:pPr>
+    </w:lvl>
+    <w:lvl w:ilvl="8" w:tplc="4009001B" w:tentative="1">
+      <w:start w:val="1"/>
+      <w:numFmt w:val="lowerRoman"/>
+      <w:lvlText w:val="%9."/>
+      <w:lvlJc w:val="right"/>
+      <w:pPr>
+        <w:ind w:left="6840" w:hanging="180"/>
+      </w:pPr>
+    </w:lvl>
+  </w:abstractNum>
+  <w:abstractNum w:abstractNumId="6" w15:restartNumberingAfterBreak="0">
     <w:nsid w:val="6DD00348"/>
     <w:multiLevelType w:val="multilevel"/>
     <w:tmpl w:val="0F8499BA"/>
@@ -2777,7 +3739,7 @@
       </w:rPr>
     </w:lvl>
   </w:abstractNum>
-  <w:abstractNum w:abstractNumId="5" w15:restartNumberingAfterBreak="0">
+  <w:abstractNum w:abstractNumId="7" w15:restartNumberingAfterBreak="0">
     <w:nsid w:val="759B1AEC"/>
     <w:multiLevelType w:val="hybridMultilevel"/>
     <w:tmpl w:val="FC665D3A"/>
@@ -2864,22 +3826,28 @@
     </w:lvl>
   </w:abstractNum>
   <w:num w:numId="1" w16cid:durableId="99298085">
+    <w:abstractNumId w:val="3"/>
+  </w:num>
+  <w:num w:numId="2" w16cid:durableId="87585952">
+    <w:abstractNumId w:val="7"/>
+  </w:num>
+  <w:num w:numId="3" w16cid:durableId="552619540">
     <w:abstractNumId w:val="2"/>
   </w:num>
-  <w:num w:numId="2" w16cid:durableId="87585952">
-    <w:abstractNumId w:val="5"/>
-  </w:num>
-  <w:num w:numId="3" w16cid:durableId="552619540">
-    <w:abstractNumId w:val="1"/>
-  </w:num>
   <w:num w:numId="4" w16cid:durableId="438527077">
-    <w:abstractNumId w:val="3"/>
+    <w:abstractNumId w:val="4"/>
   </w:num>
   <w:num w:numId="5" w16cid:durableId="663703470">
     <w:abstractNumId w:val="0"/>
   </w:num>
   <w:num w:numId="6" w16cid:durableId="2029983589">
-    <w:abstractNumId w:val="4"/>
+    <w:abstractNumId w:val="6"/>
+  </w:num>
+  <w:num w:numId="7" w16cid:durableId="634605587">
+    <w:abstractNumId w:val="5"/>
+  </w:num>
+  <w:num w:numId="8" w16cid:durableId="1582640713">
+    <w:abstractNumId w:val="1"/>
   </w:num>
 </w:numbering>
 </file>
@@ -3288,6 +4256,7 @@
   <w:style w:type="character" w:default="1" w:styleId="DefaultParagraphFont">
     <w:name w:val="Default Paragraph Font"/>
     <w:uiPriority w:val="1"/>
+    <w:semiHidden/>
     <w:unhideWhenUsed/>
   </w:style>
   <w:style w:type="table" w:default="1" w:styleId="TableNormal">

</xml_diff>